<commit_message>
Añadido uso programa java y python
</commit_message>
<xml_diff>
--- a/documentation/codeDocumentation.docx
+++ b/documentation/codeDocumentation.docx
@@ -145,31 +145,7 @@
           <w:rPr>
             <w:rStyle w:val="Hipervnculo"/>
           </w:rPr>
-          <w:t>co</w:t>
-        </w:r>
-        <w:r>
-          <w:rPr>
-            <w:rStyle w:val="Hipervnculo"/>
-          </w:rPr>
-          <w:t>m</w:t>
-        </w:r>
-        <w:r>
-          <w:rPr>
-            <w:rStyle w:val="Hipervnculo"/>
-          </w:rPr>
-          <w:t>me</w:t>
-        </w:r>
-        <w:r>
-          <w:rPr>
-            <w:rStyle w:val="Hipervnculo"/>
-          </w:rPr>
-          <w:t>n</w:t>
-        </w:r>
-        <w:r>
-          <w:rPr>
-            <w:rStyle w:val="Hipervnculo"/>
-          </w:rPr>
-          <w:t>t1</w:t>
+          <w:t>comment1</w:t>
         </w:r>
       </w:hyperlink>
       <w:r>
@@ -299,7 +275,230 @@
         </w:numPr>
       </w:pPr>
       <w:r>
-        <w:t>After pressing the Rady button…</w:t>
+        <w:t>After pressing the R</w:t>
+      </w:r>
+      <w:r>
+        <w:t>e</w:t>
+      </w:r>
+      <w:r>
+        <w:t>ady button</w:t>
+      </w:r>
+      <w:r>
+        <w:t>, two new windows</w:t>
+      </w:r>
+      <w:r>
+        <w:t xml:space="preserve"> will open. </w:t>
+      </w:r>
+    </w:p>
+    <w:p>
+      <w:pPr>
+        <w:pStyle w:val="Prrafodelista"/>
+        <w:numPr>
+          <w:ilvl w:val="0"/>
+          <w:numId w:val="2"/>
+        </w:numPr>
+      </w:pPr>
+      <w:r>
+        <w:t>The</w:t>
+      </w:r>
+      <w:r>
+        <w:t xml:space="preserve"> window SPEED SCHEMA </w:t>
+      </w:r>
+      <w:r>
+        <w:t xml:space="preserve">will show the changing speed of the different </w:t>
+      </w:r>
+      <w:r>
+        <w:t>fans. It works with red color circles. When an specific fan accelerates, the circle in its position will become bigger. The same happens with all the other positions of the fans.</w:t>
+      </w:r>
+      <w:r>
+        <w:t xml:space="preserve"> This window is just a visual representation of the speed of all the active fans.</w:t>
+      </w:r>
+    </w:p>
+    <w:p>
+      <w:pPr>
+        <w:pStyle w:val="Prrafodelista"/>
+        <w:numPr>
+          <w:ilvl w:val="0"/>
+          <w:numId w:val="2"/>
+        </w:numPr>
+      </w:pPr>
+      <w:r>
+        <w:t>Moreover, t</w:t>
+      </w:r>
+      <w:r>
+        <w:t xml:space="preserve">he </w:t>
+      </w:r>
+      <w:r>
+        <w:t xml:space="preserve">FAN CONTROL window is the one used to control the fans. </w:t>
+      </w:r>
+      <w:r>
+        <w:t xml:space="preserve">There are two different ways to control them. </w:t>
+      </w:r>
+    </w:p>
+    <w:p>
+      <w:pPr>
+        <w:pStyle w:val="Prrafodelista"/>
+        <w:numPr>
+          <w:ilvl w:val="1"/>
+          <w:numId w:val="2"/>
+        </w:numPr>
+      </w:pPr>
+      <w:r>
+        <w:t>Manually: At the left side of the window</w:t>
+      </w:r>
+      <w:r>
+        <w:t>,</w:t>
+      </w:r>
+      <w:r>
+        <w:t xml:space="preserve"> </w:t>
+      </w:r>
+      <w:r>
+        <w:t>you can see the Fans schema, where you will be able to select your active fans</w:t>
+      </w:r>
+      <w:r>
+        <w:t xml:space="preserve"> (the ones that are not in red). Once you select one of them, on the upper right part, you will see </w:t>
+      </w:r>
+      <w:r>
+        <w:t xml:space="preserve">its current speed. With the </w:t>
+      </w:r>
+      <w:r>
+        <w:t>scrolling bar</w:t>
+      </w:r>
+      <w:r>
+        <w:t xml:space="preserve"> you can set the speed you want for the fan. Once </w:t>
+      </w:r>
+      <w:r>
+        <w:t xml:space="preserve">set, click on the Update button to send the speed to the fan. The fan will automatically </w:t>
+      </w:r>
+      <w:r>
+        <w:t xml:space="preserve">start spinning at that speed and on the SPEED SCHEMA you will see a change in its </w:t>
+      </w:r>
+      <w:r>
+        <w:t>circle dimension (depending on the new speed). To stop all the fans click on the Stop All button.</w:t>
+      </w:r>
+    </w:p>
+    <w:p>
+      <w:pPr>
+        <w:pStyle w:val="Prrafodelista"/>
+        <w:numPr>
+          <w:ilvl w:val="1"/>
+          <w:numId w:val="2"/>
+        </w:numPr>
+      </w:pPr>
+      <w:r>
+        <w:t xml:space="preserve">By a functionality file: If you don’t want to </w:t>
+      </w:r>
+      <w:r>
+        <w:t xml:space="preserve">manually set every fan you can also use a functionality file. The file must me </w:t>
+      </w:r>
+      <w:r>
+        <w:t xml:space="preserve">a .xlsx. </w:t>
+      </w:r>
+      <w:r>
+        <w:t>The first column is the for the time and the next columns are for the fans speed.</w:t>
+      </w:r>
+      <w:r>
+        <w:t xml:space="preserve"> You have some examples on the software/functionalities folder.</w:t>
+      </w:r>
+      <w:r>
+        <w:t xml:space="preserve"> To use it, click on the Add Functionality Button on the window. Drag </w:t>
+      </w:r>
+      <w:r>
+        <w:t>and drop the file. Once added you will see its name below</w:t>
+      </w:r>
+      <w:r>
+        <w:t>. Now you have two options:</w:t>
+      </w:r>
+    </w:p>
+    <w:p>
+      <w:pPr>
+        <w:pStyle w:val="Prrafodelista"/>
+        <w:numPr>
+          <w:ilvl w:val="2"/>
+          <w:numId w:val="2"/>
+        </w:numPr>
+      </w:pPr>
+      <w:r>
+        <w:t xml:space="preserve">Real execution: If you click on execute preview </w:t>
+      </w:r>
+      <w:r>
+        <w:t xml:space="preserve">the fans will receive their new speeds and the functionality will execute in real time. To stop it you can click on Stop Execution. During this execution, the manual </w:t>
+      </w:r>
+      <w:r>
+        <w:t>fan control will be disabled.</w:t>
+      </w:r>
+    </w:p>
+    <w:p>
+      <w:pPr>
+        <w:pStyle w:val="Prrafodelista"/>
+        <w:numPr>
+          <w:ilvl w:val="2"/>
+          <w:numId w:val="2"/>
+        </w:numPr>
+      </w:pPr>
+      <w:r>
+        <w:t>Preview execution:</w:t>
+      </w:r>
+      <w:r>
+        <w:t xml:space="preserve"> If you click on Execute Preview the fans will not change. A window like </w:t>
+      </w:r>
+      <w:r>
+        <w:t xml:space="preserve">SPEED SCHEMA will open, and there you will </w:t>
+      </w:r>
+      <w:r>
+        <w:lastRenderedPageBreak/>
+        <w:t xml:space="preserve">be able to see what </w:t>
+      </w:r>
+      <w:r>
+        <w:t>will</w:t>
+      </w:r>
+      <w:r>
+        <w:t xml:space="preserve"> </w:t>
+      </w:r>
+      <w:r>
+        <w:t>happen</w:t>
+      </w:r>
+      <w:r>
+        <w:t xml:space="preserve"> to the fans if you execute the functionality. To close it just </w:t>
+      </w:r>
+      <w:r>
+        <w:t>close the window.</w:t>
+      </w:r>
+    </w:p>
+    <w:p>
+      <w:pPr>
+        <w:pStyle w:val="Prrafodelista"/>
+        <w:numPr>
+          <w:ilvl w:val="0"/>
+          <w:numId w:val="2"/>
+        </w:numPr>
+      </w:pPr>
+      <w:r>
+        <w:t xml:space="preserve">Apart from this, you can also click on Show Pressure to see the pressure values on real time on </w:t>
+      </w:r>
+      <w:r>
+        <w:t xml:space="preserve">a window. For this, you will need and specific pressure sensor. </w:t>
+      </w:r>
+      <w:r>
+        <w:t>The first time you open it you will have to introduce its IP address and its port number.</w:t>
+      </w:r>
+    </w:p>
+    <w:p>
+      <w:pPr>
+        <w:pStyle w:val="Prrafodelista"/>
+        <w:numPr>
+          <w:ilvl w:val="0"/>
+          <w:numId w:val="2"/>
+        </w:numPr>
+      </w:pPr>
+      <w:r>
+        <w:t>Before closing the program don’t forget to Stop All the fans</w:t>
+      </w:r>
+      <w:r>
+        <w:t xml:space="preserve">. Otherwise they will keep the last speed value you gave them, and as soon as they connect to </w:t>
+      </w:r>
+      <w:r>
+        <w:t>electricity, they will spin at this speed.</w:t>
       </w:r>
     </w:p>
     <w:p>
@@ -340,10 +539,7 @@
     </w:p>
     <w:p>
       <w:r>
-        <w:t>T</w:t>
-      </w:r>
-      <w:r>
-        <w:t xml:space="preserve">he default server port is the 125. In case you want to change it, </w:t>
+        <w:t xml:space="preserve">The default server port is the 125. In case you want to change it, </w:t>
       </w:r>
       <w:r>
         <w:t>go to the serverCode</w:t>
@@ -370,10 +566,7 @@
         <w:t>”</w:t>
       </w:r>
       <w:r>
-        <w:t xml:space="preserve"> with the port you </w:t>
-      </w:r>
-      <w:r>
-        <w:t>wish.</w:t>
+        <w:t xml:space="preserve"> with the port you wish.</w:t>
       </w:r>
     </w:p>
     <w:sectPr>
@@ -404,7 +597,7 @@
         <w:rFonts w:hint="default"/>
       </w:rPr>
     </w:lvl>
-    <w:lvl w:ilvl="1" w:tplc="0C0A0019" w:tentative="1">
+    <w:lvl w:ilvl="1" w:tplc="0C0A0019">
       <w:start w:val="1"/>
       <w:numFmt w:val="lowerLetter"/>
       <w:lvlText w:val="%2."/>
@@ -413,7 +606,7 @@
         <w:ind w:left="1440" w:hanging="360"/>
       </w:pPr>
     </w:lvl>
-    <w:lvl w:ilvl="2" w:tplc="0C0A001B" w:tentative="1">
+    <w:lvl w:ilvl="2" w:tplc="0C0A001B">
       <w:start w:val="1"/>
       <w:numFmt w:val="lowerRoman"/>
       <w:lvlText w:val="%3."/>

</xml_diff>